<commit_message>
Update baitap lesson 16
</commit_message>
<xml_diff>
--- a/lesson_16/baitapdb_lesson16.docx
+++ b/lesson_16/baitapdb_lesson16.docx
@@ -2729,6 +2729,10 @@
           </mc:Choice>
           <mc:Fallback>
             <w:pict>
+              <v:shapetype id="_x0000_t202" coordsize="21600,21600" o:spt="202" path="m,l,21600r21600,l21600,xe">
+                <v:stroke joinstyle="miter"/>
+                <v:path gradientshapeok="t" o:connecttype="rect"/>
+              </v:shapetype>
               <v:shape id="Text Box 17" o:spid="_x0000_s1030" type="#_x0000_t202" style="position:absolute;left:0;text-align:left;margin-left:293.8pt;margin-top:-99.7pt;width:272.95pt;height:93.6pt;z-index:251665408;visibility:visible;mso-wrap-style:square;mso-width-percent:0;mso-height-percent:0;mso-wrap-distance-left:9pt;mso-wrap-distance-top:0;mso-wrap-distance-right:9pt;mso-wrap-distance-bottom:0;mso-position-horizontal:absolute;mso-position-horizontal-relative:page;mso-position-vertical:absolute;mso-position-vertical-relative:text;mso-width-percent:0;mso-height-percent:0;mso-width-relative:page;mso-height-relative:page;v-text-anchor:top" o:gfxdata="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" filled="f" stroked="f">
                 <v:textbox inset="0,0,0,0">
                   <w:txbxContent>
@@ -33196,700 +33200,8 @@
         </w:rPr>
         <w:t>nhất.</w:t>
       </w:r>
-    </w:p>
-    <w:p>
-      <w:pPr>
-        <w:pStyle w:val="ListParagraph"/>
-        <w:numPr>
-          <w:ilvl w:val="1"/>
-          <w:numId w:val="1"/>
-        </w:numPr>
-        <w:tabs>
-          <w:tab w:val="left" w:pos="821"/>
-        </w:tabs>
-        <w:ind w:right="123"/>
-        <w:rPr>
-          <w:sz w:val="24"/>
-        </w:rPr>
-      </w:pPr>
-      <w:r>
-        <w:rPr>
-          <w:sz w:val="24"/>
-        </w:rPr>
-        <w:t>In ra danh sách các sản phẩm (MASP, TENSP) do “Trung Quốc” sản xuất có giá bằng 1 trong 3 mức giá thấp nhất (của tất cả các sản</w:t>
-      </w:r>
-      <w:r>
-        <w:rPr>
-          <w:spacing w:val="-3"/>
-          <w:sz w:val="24"/>
-        </w:rPr>
-        <w:t xml:space="preserve"> </w:t>
-      </w:r>
-      <w:r>
-        <w:rPr>
-          <w:sz w:val="24"/>
-        </w:rPr>
-        <w:t>phẩm).</w:t>
-      </w:r>
-    </w:p>
-    <w:p>
-      <w:pPr>
-        <w:pStyle w:val="ListParagraph"/>
-        <w:numPr>
-          <w:ilvl w:val="1"/>
-          <w:numId w:val="1"/>
-        </w:numPr>
-        <w:tabs>
-          <w:tab w:val="left" w:pos="821"/>
-        </w:tabs>
-        <w:ind w:right="123"/>
-        <w:rPr>
-          <w:sz w:val="24"/>
-        </w:rPr>
-      </w:pPr>
-      <w:r>
-        <w:rPr>
-          <w:sz w:val="24"/>
-        </w:rPr>
-        <w:t>In ra danh sách các sản phẩm (MASP, TENSP) do “Trung Quốc” sản xuất có giá bằng 1 trong 3 mức giá thấp nhất (của sản phẩm do “Trung Quốc” sản</w:t>
-      </w:r>
-      <w:r>
-        <w:rPr>
-          <w:spacing w:val="-6"/>
-          <w:sz w:val="24"/>
-        </w:rPr>
-        <w:t xml:space="preserve"> </w:t>
-      </w:r>
-      <w:r>
-        <w:rPr>
-          <w:sz w:val="24"/>
-        </w:rPr>
-        <w:t>xuất).</w:t>
-      </w:r>
-    </w:p>
-    <w:p>
-      <w:pPr>
-        <w:pStyle w:val="ListParagraph"/>
-        <w:numPr>
-          <w:ilvl w:val="1"/>
-          <w:numId w:val="1"/>
-        </w:numPr>
-        <w:tabs>
-          <w:tab w:val="left" w:pos="821"/>
-        </w:tabs>
-        <w:ind w:hanging="361"/>
-        <w:rPr>
-          <w:sz w:val="24"/>
-        </w:rPr>
-      </w:pPr>
-      <w:r>
-        <w:rPr>
-          <w:sz w:val="24"/>
-        </w:rPr>
-        <w:t xml:space="preserve">* </w:t>
-      </w:r>
-      <w:r>
-        <w:rPr>
-          <w:spacing w:val="-3"/>
-          <w:sz w:val="24"/>
-        </w:rPr>
-        <w:t xml:space="preserve">In </w:t>
-      </w:r>
-      <w:r>
-        <w:rPr>
-          <w:sz w:val="24"/>
-        </w:rPr>
-        <w:t>ra danh sách 3 khách hàng (MAKH, HOTEN) có doanh số cao nhất (sắp xếp theo kiểu xếp</w:t>
-      </w:r>
-      <w:r>
-        <w:rPr>
-          <w:spacing w:val="-2"/>
-          <w:sz w:val="24"/>
-        </w:rPr>
-        <w:t xml:space="preserve"> </w:t>
-      </w:r>
-      <w:r>
-        <w:rPr>
-          <w:sz w:val="24"/>
-        </w:rPr>
-        <w:t>hạng).</w:t>
-      </w:r>
-    </w:p>
-    <w:p>
-      <w:pPr>
-        <w:pStyle w:val="ListParagraph"/>
-        <w:numPr>
-          <w:ilvl w:val="1"/>
-          <w:numId w:val="1"/>
-        </w:numPr>
-        <w:tabs>
-          <w:tab w:val="left" w:pos="821"/>
-        </w:tabs>
-        <w:spacing w:before="121"/>
-        <w:ind w:hanging="361"/>
-        <w:rPr>
-          <w:sz w:val="24"/>
-        </w:rPr>
-      </w:pPr>
-      <w:r>
-        <w:rPr>
-          <w:sz w:val="24"/>
-        </w:rPr>
-        <w:t>Tính tổng</w:t>
-      </w:r>
-      <w:r>
-        <w:rPr>
-          <w:spacing w:val="-3"/>
-          <w:sz w:val="24"/>
-        </w:rPr>
-        <w:t xml:space="preserve"> </w:t>
-      </w:r>
-      <w:r>
-        <w:rPr>
-          <w:sz w:val="24"/>
-        </w:rPr>
-        <w:t>số</w:t>
-      </w:r>
-      <w:r>
-        <w:rPr>
-          <w:sz w:val="24"/>
-          <w:lang w:val="en-US"/>
-        </w:rPr>
-        <w:t xml:space="preserve"> </w:t>
-      </w:r>
-      <w:proofErr w:type="spellStart"/>
-      <w:r>
-        <w:rPr>
-          <w:sz w:val="24"/>
-          <w:lang w:val="en-US"/>
-        </w:rPr>
-        <w:t>sản</w:t>
-      </w:r>
-      <w:proofErr w:type="spellEnd"/>
-      <w:r>
-        <w:rPr>
-          <w:sz w:val="24"/>
-          <w:lang w:val="en-US"/>
-        </w:rPr>
-        <w:t xml:space="preserve"> </w:t>
-      </w:r>
-      <w:proofErr w:type="spellStart"/>
-      <w:r>
-        <w:rPr>
-          <w:sz w:val="24"/>
-          <w:lang w:val="en-US"/>
-        </w:rPr>
-        <w:t>phẩm</w:t>
-      </w:r>
-      <w:proofErr w:type="spellEnd"/>
-      <w:r>
-        <w:rPr>
-          <w:sz w:val="24"/>
-          <w:lang w:val="en-US"/>
-        </w:rPr>
-        <w:t xml:space="preserve"> do </w:t>
-      </w:r>
-      <w:proofErr w:type="spellStart"/>
-      <w:r>
-        <w:rPr>
-          <w:sz w:val="24"/>
-          <w:lang w:val="en-US"/>
-        </w:rPr>
-        <w:t>Trung</w:t>
-      </w:r>
-      <w:proofErr w:type="spellEnd"/>
-      <w:r>
-        <w:rPr>
-          <w:sz w:val="24"/>
-          <w:lang w:val="en-US"/>
-        </w:rPr>
-        <w:t xml:space="preserve"> </w:t>
-      </w:r>
-      <w:proofErr w:type="spellStart"/>
-      <w:r>
-        <w:rPr>
-          <w:sz w:val="24"/>
-          <w:lang w:val="en-US"/>
-        </w:rPr>
-        <w:t>Quốc</w:t>
-      </w:r>
-      <w:proofErr w:type="spellEnd"/>
-      <w:r>
-        <w:rPr>
-          <w:sz w:val="24"/>
-          <w:lang w:val="en-US"/>
-        </w:rPr>
-        <w:t xml:space="preserve"> </w:t>
-      </w:r>
-      <w:proofErr w:type="spellStart"/>
-      <w:r>
-        <w:rPr>
-          <w:sz w:val="24"/>
-          <w:lang w:val="en-US"/>
-        </w:rPr>
-        <w:t>sản</w:t>
-      </w:r>
-      <w:proofErr w:type="spellEnd"/>
-      <w:r>
-        <w:rPr>
-          <w:sz w:val="24"/>
-          <w:lang w:val="en-US"/>
-        </w:rPr>
-        <w:t xml:space="preserve"> </w:t>
-      </w:r>
-      <w:proofErr w:type="spellStart"/>
-      <w:r>
-        <w:rPr>
-          <w:sz w:val="24"/>
-          <w:lang w:val="en-US"/>
-        </w:rPr>
-        <w:t>xuất</w:t>
-      </w:r>
-      <w:proofErr w:type="spellEnd"/>
-    </w:p>
-    <w:p>
-      <w:pPr>
-        <w:pStyle w:val="ListParagraph"/>
-        <w:numPr>
-          <w:ilvl w:val="1"/>
-          <w:numId w:val="1"/>
-        </w:numPr>
-        <w:tabs>
-          <w:tab w:val="left" w:pos="821"/>
-        </w:tabs>
-        <w:ind w:hanging="361"/>
-        <w:rPr>
-          <w:sz w:val="24"/>
-        </w:rPr>
-      </w:pPr>
-      <w:r>
-        <w:rPr>
-          <w:sz w:val="24"/>
-        </w:rPr>
-        <w:t>Tính tổng số sản phẩm của từng nước sản</w:t>
-      </w:r>
-      <w:r>
-        <w:rPr>
-          <w:spacing w:val="-13"/>
-          <w:sz w:val="24"/>
-        </w:rPr>
-        <w:t xml:space="preserve"> </w:t>
-      </w:r>
-      <w:r>
-        <w:rPr>
-          <w:sz w:val="24"/>
-        </w:rPr>
-        <w:t>xuất.</w:t>
-      </w:r>
-    </w:p>
-    <w:p>
-      <w:pPr>
-        <w:pStyle w:val="ListParagraph"/>
-        <w:numPr>
-          <w:ilvl w:val="1"/>
-          <w:numId w:val="1"/>
-        </w:numPr>
-        <w:tabs>
-          <w:tab w:val="left" w:pos="821"/>
-        </w:tabs>
-        <w:ind w:hanging="361"/>
-        <w:rPr>
-          <w:sz w:val="24"/>
-        </w:rPr>
-      </w:pPr>
-      <w:r>
-        <w:rPr>
-          <w:sz w:val="24"/>
-        </w:rPr>
-        <w:t>Với từng nước sản xuất, tìm giá bán cao nh</w:t>
-      </w:r>
       <w:bookmarkStart w:id="0" w:name="_GoBack"/>
       <w:bookmarkEnd w:id="0"/>
-      <w:r>
-        <w:rPr>
-          <w:sz w:val="24"/>
-        </w:rPr>
-        <w:t>ất, thấp nhất, trung bình của các sản</w:t>
-      </w:r>
-      <w:r>
-        <w:rPr>
-          <w:spacing w:val="-11"/>
-          <w:sz w:val="24"/>
-        </w:rPr>
-        <w:t xml:space="preserve"> </w:t>
-      </w:r>
-      <w:r>
-        <w:rPr>
-          <w:sz w:val="24"/>
-        </w:rPr>
-        <w:t>phẩm.</w:t>
-      </w:r>
-    </w:p>
-    <w:p>
-      <w:pPr>
-        <w:pStyle w:val="ListParagraph"/>
-        <w:numPr>
-          <w:ilvl w:val="1"/>
-          <w:numId w:val="1"/>
-        </w:numPr>
-        <w:tabs>
-          <w:tab w:val="left" w:pos="821"/>
-        </w:tabs>
-        <w:ind w:hanging="361"/>
-        <w:rPr>
-          <w:sz w:val="24"/>
-        </w:rPr>
-      </w:pPr>
-      <w:r>
-        <w:rPr>
-          <w:sz w:val="24"/>
-        </w:rPr>
-        <w:t>Tính doanh thu bán hàng mỗi</w:t>
-      </w:r>
-      <w:r>
-        <w:rPr>
-          <w:spacing w:val="-1"/>
-          <w:sz w:val="24"/>
-        </w:rPr>
-        <w:t xml:space="preserve"> </w:t>
-      </w:r>
-      <w:r>
-        <w:rPr>
-          <w:sz w:val="24"/>
-        </w:rPr>
-        <w:t>ngày.</w:t>
-      </w:r>
-    </w:p>
-    <w:p>
-      <w:pPr>
-        <w:pStyle w:val="ListParagraph"/>
-        <w:numPr>
-          <w:ilvl w:val="1"/>
-          <w:numId w:val="1"/>
-        </w:numPr>
-        <w:tabs>
-          <w:tab w:val="left" w:pos="821"/>
-        </w:tabs>
-        <w:ind w:hanging="361"/>
-        <w:rPr>
-          <w:sz w:val="24"/>
-        </w:rPr>
-      </w:pPr>
-      <w:r>
-        <w:rPr>
-          <w:sz w:val="24"/>
-        </w:rPr>
-        <w:t>Tính tổng số lượng của từng sản phẩm bán ra trong ngày</w:t>
-      </w:r>
-      <w:r>
-        <w:rPr>
-          <w:spacing w:val="-18"/>
-          <w:sz w:val="24"/>
-        </w:rPr>
-        <w:t xml:space="preserve"> </w:t>
-      </w:r>
-      <w:r>
-        <w:rPr>
-          <w:sz w:val="24"/>
-        </w:rPr>
-        <w:t>28/10/2006.</w:t>
-      </w:r>
-    </w:p>
-    <w:p>
-      <w:pPr>
-        <w:pStyle w:val="ListParagraph"/>
-        <w:numPr>
-          <w:ilvl w:val="1"/>
-          <w:numId w:val="1"/>
-        </w:numPr>
-        <w:tabs>
-          <w:tab w:val="left" w:pos="821"/>
-        </w:tabs>
-        <w:ind w:hanging="361"/>
-        <w:rPr>
-          <w:sz w:val="24"/>
-        </w:rPr>
-      </w:pPr>
-      <w:r>
-        <w:rPr>
-          <w:sz w:val="24"/>
-        </w:rPr>
-        <w:t>Tính doanh thu bán hàng của từng tháng trong năm</w:t>
-      </w:r>
-      <w:r>
-        <w:rPr>
-          <w:spacing w:val="-10"/>
-          <w:sz w:val="24"/>
-        </w:rPr>
-        <w:t xml:space="preserve"> </w:t>
-      </w:r>
-      <w:r>
-        <w:rPr>
-          <w:sz w:val="24"/>
-        </w:rPr>
-        <w:t>2006.</w:t>
-      </w:r>
-    </w:p>
-    <w:p>
-      <w:pPr>
-        <w:pStyle w:val="ListParagraph"/>
-        <w:numPr>
-          <w:ilvl w:val="1"/>
-          <w:numId w:val="1"/>
-        </w:numPr>
-        <w:tabs>
-          <w:tab w:val="left" w:pos="821"/>
-        </w:tabs>
-        <w:ind w:hanging="361"/>
-        <w:rPr>
-          <w:sz w:val="24"/>
-        </w:rPr>
-      </w:pPr>
-      <w:r>
-        <w:rPr>
-          <w:sz w:val="24"/>
-        </w:rPr>
-        <w:t>Tìm khách hàng (MAKH, HOTEN) có số lần mua hàng nhiều</w:t>
-      </w:r>
-      <w:r>
-        <w:rPr>
-          <w:spacing w:val="-7"/>
-          <w:sz w:val="24"/>
-        </w:rPr>
-        <w:t xml:space="preserve"> </w:t>
-      </w:r>
-      <w:r>
-        <w:rPr>
-          <w:sz w:val="24"/>
-        </w:rPr>
-        <w:t>nhất.</w:t>
-      </w:r>
-    </w:p>
-    <w:p>
-      <w:pPr>
-        <w:pStyle w:val="ListParagraph"/>
-        <w:numPr>
-          <w:ilvl w:val="1"/>
-          <w:numId w:val="1"/>
-        </w:numPr>
-        <w:tabs>
-          <w:tab w:val="left" w:pos="821"/>
-        </w:tabs>
-        <w:ind w:hanging="361"/>
-        <w:rPr>
-          <w:sz w:val="24"/>
-        </w:rPr>
-      </w:pPr>
-      <w:r>
-        <w:rPr>
-          <w:sz w:val="24"/>
-        </w:rPr>
-        <w:t>Tìm sản phẩm (MASP, TENSP) có tổng số lượng bán ra thấp nhất trong năm</w:t>
-      </w:r>
-      <w:r>
-        <w:rPr>
-          <w:spacing w:val="-10"/>
-          <w:sz w:val="24"/>
-        </w:rPr>
-        <w:t xml:space="preserve"> </w:t>
-      </w:r>
-      <w:r>
-        <w:rPr>
-          <w:sz w:val="24"/>
-        </w:rPr>
-        <w:t>2006.</w:t>
-      </w:r>
-    </w:p>
-    <w:p>
-      <w:pPr>
-        <w:pStyle w:val="ListParagraph"/>
-        <w:numPr>
-          <w:ilvl w:val="1"/>
-          <w:numId w:val="1"/>
-        </w:numPr>
-        <w:tabs>
-          <w:tab w:val="left" w:pos="821"/>
-        </w:tabs>
-        <w:ind w:hanging="361"/>
-        <w:rPr>
-          <w:sz w:val="24"/>
-        </w:rPr>
-      </w:pPr>
-      <w:r>
-        <w:rPr>
-          <w:sz w:val="24"/>
-        </w:rPr>
-        <w:lastRenderedPageBreak/>
-        <w:t>Tháng mấy trong năm 2006, doanh số bán hàng thấp nhất</w:t>
-      </w:r>
-      <w:r>
-        <w:rPr>
-          <w:spacing w:val="-13"/>
-          <w:sz w:val="24"/>
-        </w:rPr>
-        <w:t xml:space="preserve"> </w:t>
-      </w:r>
-      <w:r>
-        <w:rPr>
-          <w:sz w:val="24"/>
-        </w:rPr>
-        <w:t>?</w:t>
-      </w:r>
-    </w:p>
-    <w:p>
-      <w:pPr>
-        <w:pStyle w:val="ListParagraph"/>
-        <w:numPr>
-          <w:ilvl w:val="1"/>
-          <w:numId w:val="1"/>
-        </w:numPr>
-        <w:tabs>
-          <w:tab w:val="left" w:pos="821"/>
-        </w:tabs>
-        <w:ind w:hanging="361"/>
-        <w:rPr>
-          <w:sz w:val="24"/>
-        </w:rPr>
-      </w:pPr>
-      <w:r>
-        <w:rPr>
-          <w:sz w:val="24"/>
-        </w:rPr>
-        <w:t>Mỗi nước sản xuất, tìm sản phẩm (MASP,TENSP) có giá bán cao</w:t>
-      </w:r>
-      <w:r>
-        <w:rPr>
-          <w:spacing w:val="-3"/>
-          <w:sz w:val="24"/>
-        </w:rPr>
-        <w:t xml:space="preserve"> </w:t>
-      </w:r>
-      <w:r>
-        <w:rPr>
-          <w:sz w:val="24"/>
-        </w:rPr>
-        <w:t>nhất.</w:t>
-      </w:r>
-    </w:p>
-    <w:p>
-      <w:pPr>
-        <w:pStyle w:val="ListParagraph"/>
-        <w:numPr>
-          <w:ilvl w:val="1"/>
-          <w:numId w:val="1"/>
-        </w:numPr>
-        <w:tabs>
-          <w:tab w:val="left" w:pos="821"/>
-        </w:tabs>
-        <w:ind w:hanging="361"/>
-        <w:rPr>
-          <w:sz w:val="24"/>
-        </w:rPr>
-      </w:pPr>
-      <w:r>
-        <w:rPr>
-          <w:noProof/>
-          <w:lang w:val="en-US"/>
-        </w:rPr>
-        <w:drawing>
-          <wp:anchor distT="0" distB="0" distL="0" distR="0" simplePos="0" relativeHeight="251680768" behindDoc="1" locked="0" layoutInCell="1" allowOverlap="1" wp14:anchorId="46DEE397" wp14:editId="6FCDF849">
-            <wp:simplePos x="0" y="0"/>
-            <wp:positionH relativeFrom="page">
-              <wp:posOffset>1962150</wp:posOffset>
-            </wp:positionH>
-            <wp:positionV relativeFrom="paragraph">
-              <wp:posOffset>48934</wp:posOffset>
-            </wp:positionV>
-            <wp:extent cx="3848100" cy="330200"/>
-            <wp:effectExtent l="0" t="0" r="0" b="0"/>
-            <wp:wrapNone/>
-            <wp:docPr id="42" name="image1.png"/>
-            <wp:cNvGraphicFramePr>
-              <a:graphicFrameLocks xmlns:a="http://schemas.openxmlformats.org/drawingml/2006/main" noChangeAspect="1"/>
-            </wp:cNvGraphicFramePr>
-            <a:graphic xmlns:a="http://schemas.openxmlformats.org/drawingml/2006/main">
-              <a:graphicData uri="http://schemas.openxmlformats.org/drawingml/2006/picture">
-                <pic:pic xmlns:pic="http://schemas.openxmlformats.org/drawingml/2006/picture">
-                  <pic:nvPicPr>
-                    <pic:cNvPr id="16" name="image1.png"/>
-                    <pic:cNvPicPr/>
-                  </pic:nvPicPr>
-                  <pic:blipFill>
-                    <a:blip r:embed="rId7" cstate="print"/>
-                    <a:stretch>
-                      <a:fillRect/>
-                    </a:stretch>
-                  </pic:blipFill>
-                  <pic:spPr>
-                    <a:xfrm>
-                      <a:off x="0" y="0"/>
-                      <a:ext cx="3848100" cy="330200"/>
-                    </a:xfrm>
-                    <a:prstGeom prst="rect">
-                      <a:avLst/>
-                    </a:prstGeom>
-                  </pic:spPr>
-                </pic:pic>
-              </a:graphicData>
-            </a:graphic>
-          </wp:anchor>
-        </w:drawing>
-      </w:r>
-      <w:r>
-        <w:rPr>
-          <w:sz w:val="24"/>
-        </w:rPr>
-        <w:t>*Trong 10 khách hàng có doanh số cao nhất, tìm khách hàng có số lần mua hàng nhiều</w:t>
-      </w:r>
-      <w:r>
-        <w:rPr>
-          <w:spacing w:val="-13"/>
-          <w:sz w:val="24"/>
-        </w:rPr>
-        <w:t xml:space="preserve"> </w:t>
-      </w:r>
-      <w:r>
-        <w:rPr>
-          <w:sz w:val="24"/>
-        </w:rPr>
-        <w:t>nhất.</w:t>
-      </w:r>
-    </w:p>
-    <w:p>
-      <w:pPr>
-        <w:pStyle w:val="ListParagraph"/>
-        <w:numPr>
-          <w:ilvl w:val="1"/>
-          <w:numId w:val="1"/>
-        </w:numPr>
-        <w:tabs>
-          <w:tab w:val="left" w:pos="821"/>
-        </w:tabs>
-        <w:spacing w:before="121"/>
-        <w:ind w:hanging="361"/>
-        <w:rPr>
-          <w:sz w:val="24"/>
-        </w:rPr>
-      </w:pPr>
-      <w:r>
-        <w:rPr>
-          <w:sz w:val="24"/>
-        </w:rPr>
-        <w:t>*Tìm nước sản xuất sản xuất ít nhất 3 sản phẩm có giá bán khác</w:t>
-      </w:r>
-      <w:r>
-        <w:rPr>
-          <w:spacing w:val="-8"/>
-          <w:sz w:val="24"/>
-        </w:rPr>
-        <w:t xml:space="preserve"> </w:t>
-      </w:r>
-      <w:r>
-        <w:rPr>
-          <w:sz w:val="24"/>
-        </w:rPr>
-        <w:t>nhau</w:t>
-      </w:r>
     </w:p>
     <w:sectPr>
       <w:headerReference w:type="default" r:id="rId13"/>

</xml_diff>